<commit_message>
Anforderungsdoku: Entwurf GUI Mockup, Einleitung, div Knowhow Links
</commit_message>
<xml_diff>
--- a/dokumentation/Anforderungsdokumentation.docx
+++ b/dokumentation/Anforderungsdokumentation.docx
@@ -213,7 +213,7 @@
             <w:rPr>
               <w:rFonts w:asciiTheme="minorHAnsi" w:eastAsiaTheme="minorEastAsia" w:hAnsiTheme="minorHAnsi"/>
               <w:noProof/>
-              <w:lang w:eastAsia="de-CH"/>
+              <w:lang w:val="en-US"/>
             </w:rPr>
           </w:pPr>
           <w:r>
@@ -225,7 +225,7 @@
           <w:r>
             <w:fldChar w:fldCharType="separate"/>
           </w:r>
-          <w:hyperlink w:anchor="_Toc104233204" w:history="1">
+          <w:hyperlink w:anchor="_Toc121056248" w:history="1">
             <w:r>
               <w:rPr>
                 <w:rStyle w:val="Hyperlink"/>
@@ -237,7 +237,7 @@
               <w:rPr>
                 <w:rFonts w:asciiTheme="minorHAnsi" w:eastAsiaTheme="minorEastAsia" w:hAnsiTheme="minorHAnsi"/>
                 <w:noProof/>
-                <w:lang w:eastAsia="de-CH"/>
+                <w:lang w:val="en-US"/>
               </w:rPr>
               <w:tab/>
             </w:r>
@@ -246,7 +246,7 @@
                 <w:rStyle w:val="Hyperlink"/>
                 <w:noProof/>
               </w:rPr>
-              <w:t>Projektskizze</w:t>
+              <w:t>Management Summary</w:t>
             </w:r>
             <w:r>
               <w:rPr>
@@ -267,7 +267,7 @@
                 <w:noProof/>
                 <w:webHidden/>
               </w:rPr>
-              <w:instrText xml:space="preserve"> PAGEREF _Toc104233204 \h </w:instrText>
+              <w:instrText xml:space="preserve"> PAGEREF _Toc121056248 \h </w:instrText>
             </w:r>
             <w:r>
               <w:rPr>
@@ -308,10 +308,10 @@
             <w:rPr>
               <w:rFonts w:asciiTheme="minorHAnsi" w:eastAsiaTheme="minorEastAsia" w:hAnsiTheme="minorHAnsi"/>
               <w:noProof/>
-              <w:lang w:eastAsia="de-CH"/>
+              <w:lang w:val="en-US"/>
             </w:rPr>
           </w:pPr>
-          <w:hyperlink w:anchor="_Toc104233205" w:history="1">
+          <w:hyperlink w:anchor="_Toc121056249" w:history="1">
             <w:r>
               <w:rPr>
                 <w:rStyle w:val="Hyperlink"/>
@@ -324,7 +324,7 @@
               <w:rPr>
                 <w:rFonts w:asciiTheme="minorHAnsi" w:eastAsiaTheme="minorEastAsia" w:hAnsiTheme="minorHAnsi"/>
                 <w:noProof/>
-                <w:lang w:eastAsia="de-CH"/>
+                <w:lang w:val="en-US"/>
               </w:rPr>
               <w:tab/>
             </w:r>
@@ -354,7 +354,7 @@
                 <w:noProof/>
                 <w:webHidden/>
               </w:rPr>
-              <w:instrText xml:space="preserve"> PAGEREF _Toc104233205 \h </w:instrText>
+              <w:instrText xml:space="preserve"> PAGEREF _Toc121056249 \h </w:instrText>
             </w:r>
             <w:r>
               <w:rPr>
@@ -395,10 +395,10 @@
             <w:rPr>
               <w:rFonts w:asciiTheme="minorHAnsi" w:eastAsiaTheme="minorEastAsia" w:hAnsiTheme="minorHAnsi"/>
               <w:noProof/>
-              <w:lang w:eastAsia="de-CH"/>
+              <w:lang w:val="en-US"/>
             </w:rPr>
           </w:pPr>
-          <w:hyperlink w:anchor="_Toc104233206" w:history="1">
+          <w:hyperlink w:anchor="_Toc121056250" w:history="1">
             <w:r>
               <w:rPr>
                 <w:rStyle w:val="Hyperlink"/>
@@ -410,7 +410,7 @@
               <w:rPr>
                 <w:rFonts w:asciiTheme="minorHAnsi" w:eastAsiaTheme="minorEastAsia" w:hAnsiTheme="minorHAnsi"/>
                 <w:noProof/>
-                <w:lang w:eastAsia="de-CH"/>
+                <w:lang w:val="en-US"/>
               </w:rPr>
               <w:tab/>
             </w:r>
@@ -419,7 +419,21 @@
                 <w:rStyle w:val="Hyperlink"/>
                 <w:noProof/>
               </w:rPr>
-              <w:t>Problemstellung</w:t>
+              <w:t>Problem</w:t>
+            </w:r>
+            <w:r>
+              <w:rPr>
+                <w:rStyle w:val="Hyperlink"/>
+                <w:noProof/>
+              </w:rPr>
+              <w:t>s</w:t>
+            </w:r>
+            <w:r>
+              <w:rPr>
+                <w:rStyle w:val="Hyperlink"/>
+                <w:noProof/>
+              </w:rPr>
+              <w:t>tellung</w:t>
             </w:r>
             <w:r>
               <w:rPr>
@@ -440,7 +454,7 @@
                 <w:noProof/>
                 <w:webHidden/>
               </w:rPr>
-              <w:instrText xml:space="preserve"> PAGEREF _Toc104233206 \h </w:instrText>
+              <w:instrText xml:space="preserve"> PAGEREF _Toc121056250 \h </w:instrText>
             </w:r>
             <w:r>
               <w:rPr>
@@ -481,10 +495,10 @@
             <w:rPr>
               <w:rFonts w:asciiTheme="minorHAnsi" w:eastAsiaTheme="minorEastAsia" w:hAnsiTheme="minorHAnsi"/>
               <w:noProof/>
-              <w:lang w:eastAsia="de-CH"/>
+              <w:lang w:val="en-US"/>
             </w:rPr>
           </w:pPr>
-          <w:hyperlink w:anchor="_Toc104233207" w:history="1">
+          <w:hyperlink w:anchor="_Toc121056251" w:history="1">
             <w:r>
               <w:rPr>
                 <w:rStyle w:val="Hyperlink"/>
@@ -496,7 +510,7 @@
               <w:rPr>
                 <w:rFonts w:asciiTheme="minorHAnsi" w:eastAsiaTheme="minorEastAsia" w:hAnsiTheme="minorHAnsi"/>
                 <w:noProof/>
-                <w:lang w:eastAsia="de-CH"/>
+                <w:lang w:val="en-US"/>
               </w:rPr>
               <w:tab/>
             </w:r>
@@ -505,7 +519,7 @@
                 <w:rStyle w:val="Hyperlink"/>
                 <w:noProof/>
               </w:rPr>
-              <w:t>Ziel</w:t>
+              <w:t>Zusammenfassung</w:t>
             </w:r>
             <w:r>
               <w:rPr>
@@ -526,7 +540,7 @@
                 <w:noProof/>
                 <w:webHidden/>
               </w:rPr>
-              <w:instrText xml:space="preserve"> PAGEREF _Toc104233207 \h </w:instrText>
+              <w:instrText xml:space="preserve"> PAGEREF _Toc121056251 \h </w:instrText>
             </w:r>
             <w:r>
               <w:rPr>
@@ -547,6 +561,88 @@
                 <w:webHidden/>
               </w:rPr>
               <w:t>3</w:t>
+            </w:r>
+            <w:r>
+              <w:rPr>
+                <w:noProof/>
+                <w:webHidden/>
+              </w:rPr>
+              <w:fldChar w:fldCharType="end"/>
+            </w:r>
+          </w:hyperlink>
+        </w:p>
+        <w:p>
+          <w:pPr>
+            <w:pStyle w:val="Verzeichnis1"/>
+            <w:rPr>
+              <w:rFonts w:asciiTheme="minorHAnsi" w:eastAsiaTheme="minorEastAsia" w:hAnsiTheme="minorHAnsi"/>
+              <w:noProof/>
+              <w:lang w:val="en-US"/>
+            </w:rPr>
+          </w:pPr>
+          <w:hyperlink w:anchor="_Toc121056252" w:history="1">
+            <w:r>
+              <w:rPr>
+                <w:rStyle w:val="Hyperlink"/>
+                <w:noProof/>
+              </w:rPr>
+              <w:t>2</w:t>
+            </w:r>
+            <w:r>
+              <w:rPr>
+                <w:rFonts w:asciiTheme="minorHAnsi" w:eastAsiaTheme="minorEastAsia" w:hAnsiTheme="minorHAnsi"/>
+                <w:noProof/>
+                <w:lang w:val="en-US"/>
+              </w:rPr>
+              <w:tab/>
+            </w:r>
+            <w:r>
+              <w:rPr>
+                <w:rStyle w:val="Hyperlink"/>
+                <w:noProof/>
+              </w:rPr>
+              <w:t>Einleitung, Ziel</w:t>
+            </w:r>
+            <w:r>
+              <w:rPr>
+                <w:noProof/>
+                <w:webHidden/>
+              </w:rPr>
+              <w:tab/>
+            </w:r>
+            <w:r>
+              <w:rPr>
+                <w:noProof/>
+                <w:webHidden/>
+              </w:rPr>
+              <w:fldChar w:fldCharType="begin"/>
+            </w:r>
+            <w:r>
+              <w:rPr>
+                <w:noProof/>
+                <w:webHidden/>
+              </w:rPr>
+              <w:instrText xml:space="preserve"> PAGEREF _Toc121056252 \h </w:instrText>
+            </w:r>
+            <w:r>
+              <w:rPr>
+                <w:noProof/>
+                <w:webHidden/>
+              </w:rPr>
+            </w:r>
+            <w:r>
+              <w:rPr>
+                <w:noProof/>
+                <w:webHidden/>
+              </w:rPr>
+              <w:fldChar w:fldCharType="separate"/>
+            </w:r>
+            <w:r>
+              <w:rPr>
+                <w:noProof/>
+                <w:webHidden/>
+              </w:rPr>
+              <w:t>4</w:t>
             </w:r>
             <w:r>
               <w:rPr>
@@ -567,22 +663,22 @@
             <w:rPr>
               <w:rFonts w:asciiTheme="minorHAnsi" w:eastAsiaTheme="minorEastAsia" w:hAnsiTheme="minorHAnsi"/>
               <w:noProof/>
-              <w:lang w:eastAsia="de-CH"/>
+              <w:lang w:val="en-US"/>
             </w:rPr>
           </w:pPr>
-          <w:hyperlink w:anchor="_Toc104233208" w:history="1">
+          <w:hyperlink w:anchor="_Toc121056253" w:history="1">
             <w:r>
               <w:rPr>
                 <w:rStyle w:val="Hyperlink"/>
                 <w:noProof/>
               </w:rPr>
-              <w:t>1.4</w:t>
+              <w:t>2.1</w:t>
             </w:r>
             <w:r>
               <w:rPr>
                 <w:rFonts w:asciiTheme="minorHAnsi" w:eastAsiaTheme="minorEastAsia" w:hAnsiTheme="minorHAnsi"/>
                 <w:noProof/>
-                <w:lang w:eastAsia="de-CH"/>
+                <w:lang w:val="en-US"/>
               </w:rPr>
               <w:tab/>
             </w:r>
@@ -591,7 +687,7 @@
                 <w:rStyle w:val="Hyperlink"/>
                 <w:noProof/>
               </w:rPr>
-              <w:t>System-Abgrenzung</w:t>
+              <w:t>Einleitung</w:t>
             </w:r>
             <w:r>
               <w:rPr>
@@ -612,7 +708,7 @@
                 <w:noProof/>
                 <w:webHidden/>
               </w:rPr>
-              <w:instrText xml:space="preserve"> PAGEREF _Toc104233208 \h </w:instrText>
+              <w:instrText xml:space="preserve"> PAGEREF _Toc121056253 \h </w:instrText>
             </w:r>
             <w:r>
               <w:rPr>
@@ -632,7 +728,93 @@
                 <w:noProof/>
                 <w:webHidden/>
               </w:rPr>
-              <w:t>3</w:t>
+              <w:t>4</w:t>
+            </w:r>
+            <w:r>
+              <w:rPr>
+                <w:noProof/>
+                <w:webHidden/>
+              </w:rPr>
+              <w:fldChar w:fldCharType="end"/>
+            </w:r>
+          </w:hyperlink>
+        </w:p>
+        <w:p>
+          <w:pPr>
+            <w:pStyle w:val="Verzeichnis2"/>
+            <w:tabs>
+              <w:tab w:val="left" w:pos="880"/>
+              <w:tab w:val="right" w:leader="dot" w:pos="9061"/>
+            </w:tabs>
+            <w:rPr>
+              <w:rFonts w:asciiTheme="minorHAnsi" w:eastAsiaTheme="minorEastAsia" w:hAnsiTheme="minorHAnsi"/>
+              <w:noProof/>
+              <w:lang w:val="en-US"/>
+            </w:rPr>
+          </w:pPr>
+          <w:hyperlink w:anchor="_Toc121056254" w:history="1">
+            <w:r>
+              <w:rPr>
+                <w:rStyle w:val="Hyperlink"/>
+                <w:noProof/>
+              </w:rPr>
+              <w:t>2.2</w:t>
+            </w:r>
+            <w:r>
+              <w:rPr>
+                <w:rFonts w:asciiTheme="minorHAnsi" w:eastAsiaTheme="minorEastAsia" w:hAnsiTheme="minorHAnsi"/>
+                <w:noProof/>
+                <w:lang w:val="en-US"/>
+              </w:rPr>
+              <w:tab/>
+            </w:r>
+            <w:r>
+              <w:rPr>
+                <w:rStyle w:val="Hyperlink"/>
+                <w:noProof/>
+              </w:rPr>
+              <w:t>Ziel</w:t>
+            </w:r>
+            <w:r>
+              <w:rPr>
+                <w:noProof/>
+                <w:webHidden/>
+              </w:rPr>
+              <w:tab/>
+            </w:r>
+            <w:r>
+              <w:rPr>
+                <w:noProof/>
+                <w:webHidden/>
+              </w:rPr>
+              <w:fldChar w:fldCharType="begin"/>
+            </w:r>
+            <w:r>
+              <w:rPr>
+                <w:noProof/>
+                <w:webHidden/>
+              </w:rPr>
+              <w:instrText xml:space="preserve"> PAGEREF _Toc121056254 \h </w:instrText>
+            </w:r>
+            <w:r>
+              <w:rPr>
+                <w:noProof/>
+                <w:webHidden/>
+              </w:rPr>
+            </w:r>
+            <w:r>
+              <w:rPr>
+                <w:noProof/>
+                <w:webHidden/>
+              </w:rPr>
+              <w:fldChar w:fldCharType="separate"/>
+            </w:r>
+            <w:r>
+              <w:rPr>
+                <w:noProof/>
+                <w:webHidden/>
+              </w:rPr>
+              <w:t>4</w:t>
             </w:r>
             <w:r>
               <w:rPr>
@@ -649,22 +831,22 @@
             <w:rPr>
               <w:rFonts w:asciiTheme="minorHAnsi" w:eastAsiaTheme="minorEastAsia" w:hAnsiTheme="minorHAnsi"/>
               <w:noProof/>
-              <w:lang w:eastAsia="de-CH"/>
+              <w:lang w:val="en-US"/>
             </w:rPr>
           </w:pPr>
-          <w:hyperlink w:anchor="_Toc104233209" w:history="1">
+          <w:hyperlink w:anchor="_Toc121056255" w:history="1">
             <w:r>
               <w:rPr>
                 <w:rStyle w:val="Hyperlink"/>
                 <w:noProof/>
               </w:rPr>
-              <w:t>2</w:t>
+              <w:t>3</w:t>
             </w:r>
             <w:r>
               <w:rPr>
                 <w:rFonts w:asciiTheme="minorHAnsi" w:eastAsiaTheme="minorEastAsia" w:hAnsiTheme="minorHAnsi"/>
                 <w:noProof/>
-                <w:lang w:eastAsia="de-CH"/>
+                <w:lang w:val="en-US"/>
               </w:rPr>
               <w:tab/>
             </w:r>
@@ -673,7 +855,7 @@
                 <w:rStyle w:val="Hyperlink"/>
                 <w:noProof/>
               </w:rPr>
-              <w:t>Use Case Diagramm</w:t>
+              <w:t>Ausgangslage</w:t>
             </w:r>
             <w:r>
               <w:rPr>
@@ -694,7 +876,7 @@
                 <w:noProof/>
                 <w:webHidden/>
               </w:rPr>
-              <w:instrText xml:space="preserve"> PAGEREF _Toc104233209 \h </w:instrText>
+              <w:instrText xml:space="preserve"> PAGEREF _Toc121056255 \h </w:instrText>
             </w:r>
             <w:r>
               <w:rPr>
@@ -714,7 +896,179 @@
                 <w:noProof/>
                 <w:webHidden/>
               </w:rPr>
-              <w:t>4</w:t>
+              <w:t>5</w:t>
+            </w:r>
+            <w:r>
+              <w:rPr>
+                <w:noProof/>
+                <w:webHidden/>
+              </w:rPr>
+              <w:fldChar w:fldCharType="end"/>
+            </w:r>
+          </w:hyperlink>
+        </w:p>
+        <w:p>
+          <w:pPr>
+            <w:pStyle w:val="Verzeichnis2"/>
+            <w:tabs>
+              <w:tab w:val="left" w:pos="880"/>
+              <w:tab w:val="right" w:leader="dot" w:pos="9061"/>
+            </w:tabs>
+            <w:rPr>
+              <w:rFonts w:asciiTheme="minorHAnsi" w:eastAsiaTheme="minorEastAsia" w:hAnsiTheme="minorHAnsi"/>
+              <w:noProof/>
+              <w:lang w:val="en-US"/>
+            </w:rPr>
+          </w:pPr>
+          <w:hyperlink w:anchor="_Toc121056256" w:history="1">
+            <w:r>
+              <w:rPr>
+                <w:rStyle w:val="Hyperlink"/>
+                <w:noProof/>
+              </w:rPr>
+              <w:t>3.1</w:t>
+            </w:r>
+            <w:r>
+              <w:rPr>
+                <w:rFonts w:asciiTheme="minorHAnsi" w:eastAsiaTheme="minorEastAsia" w:hAnsiTheme="minorHAnsi"/>
+                <w:noProof/>
+                <w:lang w:val="en-US"/>
+              </w:rPr>
+              <w:tab/>
+            </w:r>
+            <w:r>
+              <w:rPr>
+                <w:rStyle w:val="Hyperlink"/>
+                <w:noProof/>
+              </w:rPr>
+              <w:t>Problemstellung</w:t>
+            </w:r>
+            <w:r>
+              <w:rPr>
+                <w:noProof/>
+                <w:webHidden/>
+              </w:rPr>
+              <w:tab/>
+            </w:r>
+            <w:r>
+              <w:rPr>
+                <w:noProof/>
+                <w:webHidden/>
+              </w:rPr>
+              <w:fldChar w:fldCharType="begin"/>
+            </w:r>
+            <w:r>
+              <w:rPr>
+                <w:noProof/>
+                <w:webHidden/>
+              </w:rPr>
+              <w:instrText xml:space="preserve"> PAGEREF _Toc121056256 \h </w:instrText>
+            </w:r>
+            <w:r>
+              <w:rPr>
+                <w:noProof/>
+                <w:webHidden/>
+              </w:rPr>
+            </w:r>
+            <w:r>
+              <w:rPr>
+                <w:noProof/>
+                <w:webHidden/>
+              </w:rPr>
+              <w:fldChar w:fldCharType="separate"/>
+            </w:r>
+            <w:r>
+              <w:rPr>
+                <w:noProof/>
+                <w:webHidden/>
+              </w:rPr>
+              <w:t>5</w:t>
+            </w:r>
+            <w:r>
+              <w:rPr>
+                <w:noProof/>
+                <w:webHidden/>
+              </w:rPr>
+              <w:fldChar w:fldCharType="end"/>
+            </w:r>
+          </w:hyperlink>
+        </w:p>
+        <w:p>
+          <w:pPr>
+            <w:pStyle w:val="Verzeichnis2"/>
+            <w:tabs>
+              <w:tab w:val="left" w:pos="880"/>
+              <w:tab w:val="right" w:leader="dot" w:pos="9061"/>
+            </w:tabs>
+            <w:rPr>
+              <w:rFonts w:asciiTheme="minorHAnsi" w:eastAsiaTheme="minorEastAsia" w:hAnsiTheme="minorHAnsi"/>
+              <w:noProof/>
+              <w:lang w:val="en-US"/>
+            </w:rPr>
+          </w:pPr>
+          <w:hyperlink w:anchor="_Toc121056257" w:history="1">
+            <w:r>
+              <w:rPr>
+                <w:rStyle w:val="Hyperlink"/>
+                <w:noProof/>
+              </w:rPr>
+              <w:t>3.2</w:t>
+            </w:r>
+            <w:r>
+              <w:rPr>
+                <w:rFonts w:asciiTheme="minorHAnsi" w:eastAsiaTheme="minorEastAsia" w:hAnsiTheme="minorHAnsi"/>
+                <w:noProof/>
+                <w:lang w:val="en-US"/>
+              </w:rPr>
+              <w:tab/>
+            </w:r>
+            <w:r>
+              <w:rPr>
+                <w:rStyle w:val="Hyperlink"/>
+                <w:noProof/>
+              </w:rPr>
+              <w:t>Lösung</w:t>
+            </w:r>
+            <w:r>
+              <w:rPr>
+                <w:noProof/>
+                <w:webHidden/>
+              </w:rPr>
+              <w:tab/>
+            </w:r>
+            <w:r>
+              <w:rPr>
+                <w:noProof/>
+                <w:webHidden/>
+              </w:rPr>
+              <w:fldChar w:fldCharType="begin"/>
+            </w:r>
+            <w:r>
+              <w:rPr>
+                <w:noProof/>
+                <w:webHidden/>
+              </w:rPr>
+              <w:instrText xml:space="preserve"> PAGEREF _Toc121056257 \h </w:instrText>
+            </w:r>
+            <w:r>
+              <w:rPr>
+                <w:noProof/>
+                <w:webHidden/>
+              </w:rPr>
+            </w:r>
+            <w:r>
+              <w:rPr>
+                <w:noProof/>
+                <w:webHidden/>
+              </w:rPr>
+              <w:fldChar w:fldCharType="separate"/>
+            </w:r>
+            <w:r>
+              <w:rPr>
+                <w:noProof/>
+                <w:webHidden/>
+              </w:rPr>
+              <w:t>5</w:t>
             </w:r>
             <w:r>
               <w:rPr>
@@ -731,22 +1085,23 @@
             <w:rPr>
               <w:rFonts w:asciiTheme="minorHAnsi" w:eastAsiaTheme="minorEastAsia" w:hAnsiTheme="minorHAnsi"/>
               <w:noProof/>
-              <w:lang w:eastAsia="de-CH"/>
+              <w:lang w:val="en-US"/>
             </w:rPr>
           </w:pPr>
-          <w:hyperlink w:anchor="_Toc104233210" w:history="1">
+          <w:hyperlink w:anchor="_Toc121056258" w:history="1">
             <w:r>
               <w:rPr>
                 <w:rStyle w:val="Hyperlink"/>
                 <w:noProof/>
-              </w:rPr>
-              <w:t>3</w:t>
+                <w:lang w:val="de-DE"/>
+              </w:rPr>
+              <w:t>4</w:t>
             </w:r>
             <w:r>
               <w:rPr>
                 <w:rFonts w:asciiTheme="minorHAnsi" w:eastAsiaTheme="minorEastAsia" w:hAnsiTheme="minorHAnsi"/>
                 <w:noProof/>
-                <w:lang w:eastAsia="de-CH"/>
+                <w:lang w:val="en-US"/>
               </w:rPr>
               <w:tab/>
             </w:r>
@@ -754,6 +1109,353 @@
               <w:rPr>
                 <w:rStyle w:val="Hyperlink"/>
                 <w:noProof/>
+                <w:lang w:val="de-DE"/>
+              </w:rPr>
+              <w:t>Hauptteil</w:t>
+            </w:r>
+            <w:r>
+              <w:rPr>
+                <w:noProof/>
+                <w:webHidden/>
+              </w:rPr>
+              <w:tab/>
+            </w:r>
+            <w:r>
+              <w:rPr>
+                <w:noProof/>
+                <w:webHidden/>
+              </w:rPr>
+              <w:fldChar w:fldCharType="begin"/>
+            </w:r>
+            <w:r>
+              <w:rPr>
+                <w:noProof/>
+                <w:webHidden/>
+              </w:rPr>
+              <w:instrText xml:space="preserve"> PAGEREF _Toc121056258 \h </w:instrText>
+            </w:r>
+            <w:r>
+              <w:rPr>
+                <w:noProof/>
+                <w:webHidden/>
+              </w:rPr>
+            </w:r>
+            <w:r>
+              <w:rPr>
+                <w:noProof/>
+                <w:webHidden/>
+              </w:rPr>
+              <w:fldChar w:fldCharType="separate"/>
+            </w:r>
+            <w:r>
+              <w:rPr>
+                <w:noProof/>
+                <w:webHidden/>
+              </w:rPr>
+              <w:t>6</w:t>
+            </w:r>
+            <w:r>
+              <w:rPr>
+                <w:noProof/>
+                <w:webHidden/>
+              </w:rPr>
+              <w:fldChar w:fldCharType="end"/>
+            </w:r>
+          </w:hyperlink>
+        </w:p>
+        <w:p>
+          <w:pPr>
+            <w:pStyle w:val="Verzeichnis2"/>
+            <w:tabs>
+              <w:tab w:val="left" w:pos="880"/>
+              <w:tab w:val="right" w:leader="dot" w:pos="9061"/>
+            </w:tabs>
+            <w:rPr>
+              <w:rFonts w:asciiTheme="minorHAnsi" w:eastAsiaTheme="minorEastAsia" w:hAnsiTheme="minorHAnsi"/>
+              <w:noProof/>
+              <w:lang w:val="en-US"/>
+            </w:rPr>
+          </w:pPr>
+          <w:hyperlink w:anchor="_Toc121056259" w:history="1">
+            <w:r>
+              <w:rPr>
+                <w:rStyle w:val="Hyperlink"/>
+                <w:noProof/>
+              </w:rPr>
+              <w:t>4.1</w:t>
+            </w:r>
+            <w:r>
+              <w:rPr>
+                <w:rFonts w:asciiTheme="minorHAnsi" w:eastAsiaTheme="minorEastAsia" w:hAnsiTheme="minorHAnsi"/>
+                <w:noProof/>
+                <w:lang w:val="en-US"/>
+              </w:rPr>
+              <w:tab/>
+            </w:r>
+            <w:r>
+              <w:rPr>
+                <w:rStyle w:val="Hyperlink"/>
+                <w:noProof/>
+              </w:rPr>
+              <w:t>Planung</w:t>
+            </w:r>
+            <w:r>
+              <w:rPr>
+                <w:noProof/>
+                <w:webHidden/>
+              </w:rPr>
+              <w:tab/>
+            </w:r>
+            <w:r>
+              <w:rPr>
+                <w:noProof/>
+                <w:webHidden/>
+              </w:rPr>
+              <w:fldChar w:fldCharType="begin"/>
+            </w:r>
+            <w:r>
+              <w:rPr>
+                <w:noProof/>
+                <w:webHidden/>
+              </w:rPr>
+              <w:instrText xml:space="preserve"> PAGEREF _Toc121056259 \h </w:instrText>
+            </w:r>
+            <w:r>
+              <w:rPr>
+                <w:noProof/>
+                <w:webHidden/>
+              </w:rPr>
+            </w:r>
+            <w:r>
+              <w:rPr>
+                <w:noProof/>
+                <w:webHidden/>
+              </w:rPr>
+              <w:fldChar w:fldCharType="separate"/>
+            </w:r>
+            <w:r>
+              <w:rPr>
+                <w:noProof/>
+                <w:webHidden/>
+              </w:rPr>
+              <w:t>6</w:t>
+            </w:r>
+            <w:r>
+              <w:rPr>
+                <w:noProof/>
+                <w:webHidden/>
+              </w:rPr>
+              <w:fldChar w:fldCharType="end"/>
+            </w:r>
+          </w:hyperlink>
+        </w:p>
+        <w:p>
+          <w:pPr>
+            <w:pStyle w:val="Verzeichnis3"/>
+            <w:tabs>
+              <w:tab w:val="left" w:pos="1320"/>
+              <w:tab w:val="right" w:leader="dot" w:pos="9061"/>
+            </w:tabs>
+            <w:rPr>
+              <w:rFonts w:asciiTheme="minorHAnsi" w:eastAsiaTheme="minorEastAsia" w:hAnsiTheme="minorHAnsi"/>
+              <w:noProof/>
+              <w:lang w:val="en-US"/>
+            </w:rPr>
+          </w:pPr>
+          <w:hyperlink w:anchor="_Toc121056260" w:history="1">
+            <w:r>
+              <w:rPr>
+                <w:rStyle w:val="Hyperlink"/>
+                <w:rFonts w:cs="Arial"/>
+                <w:noProof/>
+              </w:rPr>
+              <w:t>4.1.1</w:t>
+            </w:r>
+            <w:r>
+              <w:rPr>
+                <w:rFonts w:asciiTheme="minorHAnsi" w:eastAsiaTheme="minorEastAsia" w:hAnsiTheme="minorHAnsi"/>
+                <w:noProof/>
+                <w:lang w:val="en-US"/>
+              </w:rPr>
+              <w:tab/>
+            </w:r>
+            <w:r>
+              <w:rPr>
+                <w:rStyle w:val="Hyperlink"/>
+                <w:noProof/>
+              </w:rPr>
+              <w:t>Priorisiertes Backlog</w:t>
+            </w:r>
+            <w:r>
+              <w:rPr>
+                <w:noProof/>
+                <w:webHidden/>
+              </w:rPr>
+              <w:tab/>
+            </w:r>
+            <w:r>
+              <w:rPr>
+                <w:noProof/>
+                <w:webHidden/>
+              </w:rPr>
+              <w:fldChar w:fldCharType="begin"/>
+            </w:r>
+            <w:r>
+              <w:rPr>
+                <w:noProof/>
+                <w:webHidden/>
+              </w:rPr>
+              <w:instrText xml:space="preserve"> PAGEREF _Toc121056260 \h </w:instrText>
+            </w:r>
+            <w:r>
+              <w:rPr>
+                <w:noProof/>
+                <w:webHidden/>
+              </w:rPr>
+            </w:r>
+            <w:r>
+              <w:rPr>
+                <w:noProof/>
+                <w:webHidden/>
+              </w:rPr>
+              <w:fldChar w:fldCharType="separate"/>
+            </w:r>
+            <w:r>
+              <w:rPr>
+                <w:noProof/>
+                <w:webHidden/>
+              </w:rPr>
+              <w:t>6</w:t>
+            </w:r>
+            <w:r>
+              <w:rPr>
+                <w:noProof/>
+                <w:webHidden/>
+              </w:rPr>
+              <w:fldChar w:fldCharType="end"/>
+            </w:r>
+          </w:hyperlink>
+        </w:p>
+        <w:p>
+          <w:pPr>
+            <w:pStyle w:val="Verzeichnis2"/>
+            <w:tabs>
+              <w:tab w:val="left" w:pos="880"/>
+              <w:tab w:val="right" w:leader="dot" w:pos="9061"/>
+            </w:tabs>
+            <w:rPr>
+              <w:rFonts w:asciiTheme="minorHAnsi" w:eastAsiaTheme="minorEastAsia" w:hAnsiTheme="minorHAnsi"/>
+              <w:noProof/>
+              <w:lang w:val="en-US"/>
+            </w:rPr>
+          </w:pPr>
+          <w:hyperlink w:anchor="_Toc121056261" w:history="1">
+            <w:r>
+              <w:rPr>
+                <w:rStyle w:val="Hyperlink"/>
+                <w:noProof/>
+              </w:rPr>
+              <w:t>4.2</w:t>
+            </w:r>
+            <w:r>
+              <w:rPr>
+                <w:rFonts w:asciiTheme="minorHAnsi" w:eastAsiaTheme="minorEastAsia" w:hAnsiTheme="minorHAnsi"/>
+                <w:noProof/>
+                <w:lang w:val="en-US"/>
+              </w:rPr>
+              <w:tab/>
+            </w:r>
+            <w:r>
+              <w:rPr>
+                <w:rStyle w:val="Hyperlink"/>
+                <w:noProof/>
+              </w:rPr>
+              <w:t>Architektur</w:t>
+            </w:r>
+            <w:r>
+              <w:rPr>
+                <w:noProof/>
+                <w:webHidden/>
+              </w:rPr>
+              <w:tab/>
+            </w:r>
+            <w:r>
+              <w:rPr>
+                <w:noProof/>
+                <w:webHidden/>
+              </w:rPr>
+              <w:fldChar w:fldCharType="begin"/>
+            </w:r>
+            <w:r>
+              <w:rPr>
+                <w:noProof/>
+                <w:webHidden/>
+              </w:rPr>
+              <w:instrText xml:space="preserve"> PAGEREF _Toc121056261 \h </w:instrText>
+            </w:r>
+            <w:r>
+              <w:rPr>
+                <w:noProof/>
+                <w:webHidden/>
+              </w:rPr>
+            </w:r>
+            <w:r>
+              <w:rPr>
+                <w:noProof/>
+                <w:webHidden/>
+              </w:rPr>
+              <w:fldChar w:fldCharType="separate"/>
+            </w:r>
+            <w:r>
+              <w:rPr>
+                <w:noProof/>
+                <w:webHidden/>
+              </w:rPr>
+              <w:t>6</w:t>
+            </w:r>
+            <w:r>
+              <w:rPr>
+                <w:noProof/>
+                <w:webHidden/>
+              </w:rPr>
+              <w:fldChar w:fldCharType="end"/>
+            </w:r>
+          </w:hyperlink>
+        </w:p>
+        <w:p>
+          <w:pPr>
+            <w:pStyle w:val="Verzeichnis3"/>
+            <w:tabs>
+              <w:tab w:val="left" w:pos="1320"/>
+              <w:tab w:val="right" w:leader="dot" w:pos="9061"/>
+            </w:tabs>
+            <w:rPr>
+              <w:rFonts w:asciiTheme="minorHAnsi" w:eastAsiaTheme="minorEastAsia" w:hAnsiTheme="minorHAnsi"/>
+              <w:noProof/>
+              <w:lang w:val="en-US"/>
+            </w:rPr>
+          </w:pPr>
+          <w:hyperlink w:anchor="_Toc121056262" w:history="1">
+            <w:r>
+              <w:rPr>
+                <w:rStyle w:val="Hyperlink"/>
+                <w:rFonts w:cs="Arial"/>
+                <w:noProof/>
+              </w:rPr>
+              <w:t>4.2.1</w:t>
+            </w:r>
+            <w:r>
+              <w:rPr>
+                <w:rFonts w:asciiTheme="minorHAnsi" w:eastAsiaTheme="minorEastAsia" w:hAnsiTheme="minorHAnsi"/>
+                <w:noProof/>
+                <w:lang w:val="en-US"/>
+              </w:rPr>
+              <w:tab/>
+            </w:r>
+            <w:r>
+              <w:rPr>
+                <w:rStyle w:val="Hyperlink"/>
+                <w:noProof/>
               </w:rPr>
               <w:t>System Skizze</w:t>
             </w:r>
@@ -776,7 +1478,7 @@
                 <w:noProof/>
                 <w:webHidden/>
               </w:rPr>
-              <w:instrText xml:space="preserve"> PAGEREF _Toc104233210 \h </w:instrText>
+              <w:instrText xml:space="preserve"> PAGEREF _Toc121056262 \h </w:instrText>
             </w:r>
             <w:r>
               <w:rPr>
@@ -796,7 +1498,352 @@
                 <w:noProof/>
                 <w:webHidden/>
               </w:rPr>
-              <w:t>4</w:t>
+              <w:t>6</w:t>
+            </w:r>
+            <w:r>
+              <w:rPr>
+                <w:noProof/>
+                <w:webHidden/>
+              </w:rPr>
+              <w:fldChar w:fldCharType="end"/>
+            </w:r>
+          </w:hyperlink>
+        </w:p>
+        <w:p>
+          <w:pPr>
+            <w:pStyle w:val="Verzeichnis2"/>
+            <w:tabs>
+              <w:tab w:val="left" w:pos="880"/>
+              <w:tab w:val="right" w:leader="dot" w:pos="9061"/>
+            </w:tabs>
+            <w:rPr>
+              <w:rFonts w:asciiTheme="minorHAnsi" w:eastAsiaTheme="minorEastAsia" w:hAnsiTheme="minorHAnsi"/>
+              <w:noProof/>
+              <w:lang w:val="en-US"/>
+            </w:rPr>
+          </w:pPr>
+          <w:hyperlink w:anchor="_Toc121056263" w:history="1">
+            <w:r>
+              <w:rPr>
+                <w:rStyle w:val="Hyperlink"/>
+                <w:noProof/>
+              </w:rPr>
+              <w:t>4.3</w:t>
+            </w:r>
+            <w:r>
+              <w:rPr>
+                <w:rFonts w:asciiTheme="minorHAnsi" w:eastAsiaTheme="minorEastAsia" w:hAnsiTheme="minorHAnsi"/>
+                <w:noProof/>
+                <w:lang w:val="en-US"/>
+              </w:rPr>
+              <w:tab/>
+            </w:r>
+            <w:r>
+              <w:rPr>
+                <w:rStyle w:val="Hyperlink"/>
+                <w:noProof/>
+              </w:rPr>
+              <w:t>Server</w:t>
+            </w:r>
+            <w:r>
+              <w:rPr>
+                <w:noProof/>
+                <w:webHidden/>
+              </w:rPr>
+              <w:tab/>
+            </w:r>
+            <w:r>
+              <w:rPr>
+                <w:noProof/>
+                <w:webHidden/>
+              </w:rPr>
+              <w:fldChar w:fldCharType="begin"/>
+            </w:r>
+            <w:r>
+              <w:rPr>
+                <w:noProof/>
+                <w:webHidden/>
+              </w:rPr>
+              <w:instrText xml:space="preserve"> PAGEREF _Toc121056263 \h </w:instrText>
+            </w:r>
+            <w:r>
+              <w:rPr>
+                <w:noProof/>
+                <w:webHidden/>
+              </w:rPr>
+            </w:r>
+            <w:r>
+              <w:rPr>
+                <w:noProof/>
+                <w:webHidden/>
+              </w:rPr>
+              <w:fldChar w:fldCharType="separate"/>
+            </w:r>
+            <w:r>
+              <w:rPr>
+                <w:noProof/>
+                <w:webHidden/>
+              </w:rPr>
+              <w:t>7</w:t>
+            </w:r>
+            <w:r>
+              <w:rPr>
+                <w:noProof/>
+                <w:webHidden/>
+              </w:rPr>
+              <w:fldChar w:fldCharType="end"/>
+            </w:r>
+          </w:hyperlink>
+        </w:p>
+        <w:p>
+          <w:pPr>
+            <w:pStyle w:val="Verzeichnis2"/>
+            <w:tabs>
+              <w:tab w:val="left" w:pos="880"/>
+              <w:tab w:val="right" w:leader="dot" w:pos="9061"/>
+            </w:tabs>
+            <w:rPr>
+              <w:rFonts w:asciiTheme="minorHAnsi" w:eastAsiaTheme="minorEastAsia" w:hAnsiTheme="minorHAnsi"/>
+              <w:noProof/>
+              <w:lang w:val="en-US"/>
+            </w:rPr>
+          </w:pPr>
+          <w:hyperlink w:anchor="_Toc121056264" w:history="1">
+            <w:r>
+              <w:rPr>
+                <w:rStyle w:val="Hyperlink"/>
+                <w:noProof/>
+              </w:rPr>
+              <w:t>4.4</w:t>
+            </w:r>
+            <w:r>
+              <w:rPr>
+                <w:rFonts w:asciiTheme="minorHAnsi" w:eastAsiaTheme="minorEastAsia" w:hAnsiTheme="minorHAnsi"/>
+                <w:noProof/>
+                <w:lang w:val="en-US"/>
+              </w:rPr>
+              <w:tab/>
+            </w:r>
+            <w:r>
+              <w:rPr>
+                <w:rStyle w:val="Hyperlink"/>
+                <w:noProof/>
+              </w:rPr>
+              <w:t>Client</w:t>
+            </w:r>
+            <w:r>
+              <w:rPr>
+                <w:noProof/>
+                <w:webHidden/>
+              </w:rPr>
+              <w:tab/>
+            </w:r>
+            <w:r>
+              <w:rPr>
+                <w:noProof/>
+                <w:webHidden/>
+              </w:rPr>
+              <w:fldChar w:fldCharType="begin"/>
+            </w:r>
+            <w:r>
+              <w:rPr>
+                <w:noProof/>
+                <w:webHidden/>
+              </w:rPr>
+              <w:instrText xml:space="preserve"> PAGEREF _Toc121056264 \h </w:instrText>
+            </w:r>
+            <w:r>
+              <w:rPr>
+                <w:noProof/>
+                <w:webHidden/>
+              </w:rPr>
+            </w:r>
+            <w:r>
+              <w:rPr>
+                <w:noProof/>
+                <w:webHidden/>
+              </w:rPr>
+              <w:fldChar w:fldCharType="separate"/>
+            </w:r>
+            <w:r>
+              <w:rPr>
+                <w:noProof/>
+                <w:webHidden/>
+              </w:rPr>
+              <w:t>7</w:t>
+            </w:r>
+            <w:r>
+              <w:rPr>
+                <w:noProof/>
+                <w:webHidden/>
+              </w:rPr>
+              <w:fldChar w:fldCharType="end"/>
+            </w:r>
+          </w:hyperlink>
+        </w:p>
+        <w:p>
+          <w:pPr>
+            <w:pStyle w:val="Verzeichnis3"/>
+            <w:tabs>
+              <w:tab w:val="left" w:pos="1320"/>
+              <w:tab w:val="right" w:leader="dot" w:pos="9061"/>
+            </w:tabs>
+            <w:rPr>
+              <w:rFonts w:asciiTheme="minorHAnsi" w:eastAsiaTheme="minorEastAsia" w:hAnsiTheme="minorHAnsi"/>
+              <w:noProof/>
+              <w:lang w:val="en-US"/>
+            </w:rPr>
+          </w:pPr>
+          <w:hyperlink w:anchor="_Toc121056265" w:history="1">
+            <w:r>
+              <w:rPr>
+                <w:rStyle w:val="Hyperlink"/>
+                <w:rFonts w:cs="Arial"/>
+                <w:noProof/>
+              </w:rPr>
+              <w:t>4.4.1</w:t>
+            </w:r>
+            <w:r>
+              <w:rPr>
+                <w:rFonts w:asciiTheme="minorHAnsi" w:eastAsiaTheme="minorEastAsia" w:hAnsiTheme="minorHAnsi"/>
+                <w:noProof/>
+                <w:lang w:val="en-US"/>
+              </w:rPr>
+              <w:tab/>
+            </w:r>
+            <w:r>
+              <w:rPr>
+                <w:rStyle w:val="Hyperlink"/>
+                <w:noProof/>
+              </w:rPr>
+              <w:t>Mockup</w:t>
+            </w:r>
+            <w:r>
+              <w:rPr>
+                <w:noProof/>
+                <w:webHidden/>
+              </w:rPr>
+              <w:tab/>
+            </w:r>
+            <w:r>
+              <w:rPr>
+                <w:noProof/>
+                <w:webHidden/>
+              </w:rPr>
+              <w:fldChar w:fldCharType="begin"/>
+            </w:r>
+            <w:r>
+              <w:rPr>
+                <w:noProof/>
+                <w:webHidden/>
+              </w:rPr>
+              <w:instrText xml:space="preserve"> PAGEREF _Toc121056265 \h </w:instrText>
+            </w:r>
+            <w:r>
+              <w:rPr>
+                <w:noProof/>
+                <w:webHidden/>
+              </w:rPr>
+            </w:r>
+            <w:r>
+              <w:rPr>
+                <w:noProof/>
+                <w:webHidden/>
+              </w:rPr>
+              <w:fldChar w:fldCharType="separate"/>
+            </w:r>
+            <w:r>
+              <w:rPr>
+                <w:noProof/>
+                <w:webHidden/>
+              </w:rPr>
+              <w:t>7</w:t>
+            </w:r>
+            <w:r>
+              <w:rPr>
+                <w:noProof/>
+                <w:webHidden/>
+              </w:rPr>
+              <w:fldChar w:fldCharType="end"/>
+            </w:r>
+          </w:hyperlink>
+        </w:p>
+        <w:p>
+          <w:pPr>
+            <w:pStyle w:val="Verzeichnis2"/>
+            <w:tabs>
+              <w:tab w:val="left" w:pos="880"/>
+              <w:tab w:val="right" w:leader="dot" w:pos="9061"/>
+            </w:tabs>
+            <w:rPr>
+              <w:rFonts w:asciiTheme="minorHAnsi" w:eastAsiaTheme="minorEastAsia" w:hAnsiTheme="minorHAnsi"/>
+              <w:noProof/>
+              <w:lang w:val="en-US"/>
+            </w:rPr>
+          </w:pPr>
+          <w:hyperlink w:anchor="_Toc121056266" w:history="1">
+            <w:r>
+              <w:rPr>
+                <w:rStyle w:val="Hyperlink"/>
+                <w:noProof/>
+              </w:rPr>
+              <w:t>4.5</w:t>
+            </w:r>
+            <w:r>
+              <w:rPr>
+                <w:rFonts w:asciiTheme="minorHAnsi" w:eastAsiaTheme="minorEastAsia" w:hAnsiTheme="minorHAnsi"/>
+                <w:noProof/>
+                <w:lang w:val="en-US"/>
+              </w:rPr>
+              <w:tab/>
+            </w:r>
+            <w:r>
+              <w:rPr>
+                <w:rStyle w:val="Hyperlink"/>
+                <w:noProof/>
+              </w:rPr>
+              <w:t>Continuous Integration</w:t>
+            </w:r>
+            <w:r>
+              <w:rPr>
+                <w:noProof/>
+                <w:webHidden/>
+              </w:rPr>
+              <w:tab/>
+            </w:r>
+            <w:r>
+              <w:rPr>
+                <w:noProof/>
+                <w:webHidden/>
+              </w:rPr>
+              <w:fldChar w:fldCharType="begin"/>
+            </w:r>
+            <w:r>
+              <w:rPr>
+                <w:noProof/>
+                <w:webHidden/>
+              </w:rPr>
+              <w:instrText xml:space="preserve"> PAGEREF _Toc121056266 \h </w:instrText>
+            </w:r>
+            <w:r>
+              <w:rPr>
+                <w:noProof/>
+                <w:webHidden/>
+              </w:rPr>
+            </w:r>
+            <w:r>
+              <w:rPr>
+                <w:noProof/>
+                <w:webHidden/>
+              </w:rPr>
+              <w:fldChar w:fldCharType="separate"/>
+            </w:r>
+            <w:r>
+              <w:rPr>
+                <w:noProof/>
+                <w:webHidden/>
+              </w:rPr>
+              <w:t>8</w:t>
             </w:r>
             <w:r>
               <w:rPr>
@@ -813,22 +1860,22 @@
             <w:rPr>
               <w:rFonts w:asciiTheme="minorHAnsi" w:eastAsiaTheme="minorEastAsia" w:hAnsiTheme="minorHAnsi"/>
               <w:noProof/>
-              <w:lang w:eastAsia="de-CH"/>
+              <w:lang w:val="en-US"/>
             </w:rPr>
           </w:pPr>
-          <w:hyperlink w:anchor="_Toc104233211" w:history="1">
+          <w:hyperlink w:anchor="_Toc121056267" w:history="1">
             <w:r>
               <w:rPr>
                 <w:rStyle w:val="Hyperlink"/>
                 <w:noProof/>
               </w:rPr>
-              <w:t>4</w:t>
+              <w:t>5</w:t>
             </w:r>
             <w:r>
               <w:rPr>
                 <w:rFonts w:asciiTheme="minorHAnsi" w:eastAsiaTheme="minorEastAsia" w:hAnsiTheme="minorHAnsi"/>
                 <w:noProof/>
-                <w:lang w:eastAsia="de-CH"/>
+                <w:lang w:val="en-US"/>
               </w:rPr>
               <w:tab/>
             </w:r>
@@ -837,7 +1884,7 @@
                 <w:rStyle w:val="Hyperlink"/>
                 <w:noProof/>
               </w:rPr>
-              <w:t>Priorisiertes Backlog</w:t>
+              <w:t>Abbildungsverzeichnis</w:t>
             </w:r>
             <w:r>
               <w:rPr>
@@ -858,7 +1905,7 @@
                 <w:noProof/>
                 <w:webHidden/>
               </w:rPr>
-              <w:instrText xml:space="preserve"> PAGEREF _Toc104233211 \h </w:instrText>
+              <w:instrText xml:space="preserve"> PAGEREF _Toc121056267 \h </w:instrText>
             </w:r>
             <w:r>
               <w:rPr>
@@ -878,7 +1925,7 @@
                 <w:noProof/>
                 <w:webHidden/>
               </w:rPr>
-              <w:t>5</w:t>
+              <w:t>9</w:t>
             </w:r>
             <w:r>
               <w:rPr>
@@ -895,22 +1942,22 @@
             <w:rPr>
               <w:rFonts w:asciiTheme="minorHAnsi" w:eastAsiaTheme="minorEastAsia" w:hAnsiTheme="minorHAnsi"/>
               <w:noProof/>
-              <w:lang w:eastAsia="de-CH"/>
+              <w:lang w:val="en-US"/>
             </w:rPr>
           </w:pPr>
-          <w:hyperlink w:anchor="_Toc104233212" w:history="1">
+          <w:hyperlink w:anchor="_Toc121056268" w:history="1">
             <w:r>
               <w:rPr>
                 <w:rStyle w:val="Hyperlink"/>
                 <w:noProof/>
               </w:rPr>
-              <w:t>5</w:t>
+              <w:t>6</w:t>
             </w:r>
             <w:r>
               <w:rPr>
                 <w:rFonts w:asciiTheme="minorHAnsi" w:eastAsiaTheme="minorEastAsia" w:hAnsiTheme="minorHAnsi"/>
                 <w:noProof/>
-                <w:lang w:eastAsia="de-CH"/>
+                <w:lang w:val="en-US"/>
               </w:rPr>
               <w:tab/>
             </w:r>
@@ -919,7 +1966,7 @@
                 <w:rStyle w:val="Hyperlink"/>
                 <w:noProof/>
               </w:rPr>
-              <w:t>Abbildungsverzeichnis</w:t>
+              <w:t>Anhänge</w:t>
             </w:r>
             <w:r>
               <w:rPr>
@@ -940,7 +1987,7 @@
                 <w:noProof/>
                 <w:webHidden/>
               </w:rPr>
-              <w:instrText xml:space="preserve"> PAGEREF _Toc104233212 \h </w:instrText>
+              <w:instrText xml:space="preserve"> PAGEREF _Toc121056268 \h </w:instrText>
             </w:r>
             <w:r>
               <w:rPr>
@@ -960,89 +2007,7 @@
                 <w:noProof/>
                 <w:webHidden/>
               </w:rPr>
-              <w:t>6</w:t>
-            </w:r>
-            <w:r>
-              <w:rPr>
-                <w:noProof/>
-                <w:webHidden/>
-              </w:rPr>
-              <w:fldChar w:fldCharType="end"/>
-            </w:r>
-          </w:hyperlink>
-        </w:p>
-        <w:p>
-          <w:pPr>
-            <w:pStyle w:val="Verzeichnis1"/>
-            <w:rPr>
-              <w:rFonts w:asciiTheme="minorHAnsi" w:eastAsiaTheme="minorEastAsia" w:hAnsiTheme="minorHAnsi"/>
-              <w:noProof/>
-              <w:lang w:eastAsia="de-CH"/>
-            </w:rPr>
-          </w:pPr>
-          <w:hyperlink w:anchor="_Toc104233213" w:history="1">
-            <w:r>
-              <w:rPr>
-                <w:rStyle w:val="Hyperlink"/>
-                <w:noProof/>
-              </w:rPr>
-              <w:t>6</w:t>
-            </w:r>
-            <w:r>
-              <w:rPr>
-                <w:rFonts w:asciiTheme="minorHAnsi" w:eastAsiaTheme="minorEastAsia" w:hAnsiTheme="minorHAnsi"/>
-                <w:noProof/>
-                <w:lang w:eastAsia="de-CH"/>
-              </w:rPr>
-              <w:tab/>
-            </w:r>
-            <w:r>
-              <w:rPr>
-                <w:rStyle w:val="Hyperlink"/>
-                <w:noProof/>
-              </w:rPr>
-              <w:t>Anhänge</w:t>
-            </w:r>
-            <w:r>
-              <w:rPr>
-                <w:noProof/>
-                <w:webHidden/>
-              </w:rPr>
-              <w:tab/>
-            </w:r>
-            <w:r>
-              <w:rPr>
-                <w:noProof/>
-                <w:webHidden/>
-              </w:rPr>
-              <w:fldChar w:fldCharType="begin"/>
-            </w:r>
-            <w:r>
-              <w:rPr>
-                <w:noProof/>
-                <w:webHidden/>
-              </w:rPr>
-              <w:instrText xml:space="preserve"> PAGEREF _Toc104233213 \h </w:instrText>
-            </w:r>
-            <w:r>
-              <w:rPr>
-                <w:noProof/>
-                <w:webHidden/>
-              </w:rPr>
-            </w:r>
-            <w:r>
-              <w:rPr>
-                <w:noProof/>
-                <w:webHidden/>
-              </w:rPr>
-              <w:fldChar w:fldCharType="separate"/>
-            </w:r>
-            <w:r>
-              <w:rPr>
-                <w:noProof/>
-                <w:webHidden/>
-              </w:rPr>
-              <w:t>7</w:t>
+              <w:t>10</w:t>
             </w:r>
             <w:r>
               <w:rPr>
@@ -1085,10 +2050,10 @@
       <w:pPr>
         <w:pStyle w:val="berschrift1"/>
       </w:pPr>
-      <w:bookmarkStart w:id="0" w:name="_Toc104233204"/>
+      <w:bookmarkStart w:id="0" w:name="_Toc121056248"/>
       <w:r>
         <w:lastRenderedPageBreak/>
-        <w:t>Projektskizze</w:t>
+        <w:t>Management Summary</w:t>
       </w:r>
       <w:bookmarkEnd w:id="0"/>
     </w:p>
@@ -1101,7 +2066,7 @@
           <w:szCs w:val="18"/>
         </w:rPr>
       </w:pPr>
-      <w:bookmarkStart w:id="1" w:name="_Toc104233205"/>
+      <w:bookmarkStart w:id="1" w:name="_Toc121056249"/>
       <w:r>
         <w:rPr>
           <w:rStyle w:val="normaltextrun"/>
@@ -1124,7 +2089,7 @@
           <w:sz w:val="20"/>
         </w:rPr>
       </w:pPr>
-      <w:bookmarkStart w:id="2" w:name="_Toc104233206"/>
+      <w:bookmarkStart w:id="2" w:name="_Toc121056250"/>
       <w:r>
         <w:rPr>
           <w:rStyle w:val="normaltextrun"/>
@@ -1136,143 +2101,224 @@
     </w:p>
     <w:p>
       <w:pPr>
+        <w:rPr>
+          <w:lang w:val="de-DE"/>
+        </w:rPr>
+      </w:pPr>
+      <w:r>
+        <w:rPr>
+          <w:lang w:val="de-DE"/>
+        </w:rPr>
+        <w:t>Eine Firma im Raum Chur möchte den Mitarbeitenden freien Eintritt ins Hallenbad Obere Au ermöglichen.</w:t>
+      </w:r>
+    </w:p>
+    <w:p>
+      <w:pPr>
+        <w:rPr>
+          <w:lang w:val="de-DE"/>
+        </w:rPr>
+      </w:pPr>
+      <w:r>
+        <w:rPr>
+          <w:lang w:val="de-DE"/>
+        </w:rPr>
+        <w:t>Das QR Scanner System soll es ermöglichen, die Mitarbeitenden zu erkennen und der Firma Informationen zur Nutzung des Angebots zu geben.</w:t>
+      </w:r>
+    </w:p>
+    <w:p>
+      <w:pPr>
+        <w:rPr>
+          <w:lang w:val="de-DE"/>
+        </w:rPr>
+      </w:pPr>
+      <w:r>
+        <w:rPr>
+          <w:lang w:val="de-DE"/>
+        </w:rPr>
+        <w:t>Die Mitarbeitenden werden im System erfasst und eine Quittung mit persönlichem QR-Code wird den Mitarbeitenden ausgestellt.</w:t>
+      </w:r>
+    </w:p>
+    <w:p>
+      <w:pPr>
+        <w:rPr>
+          <w:lang w:val="de-DE"/>
+        </w:rPr>
+      </w:pPr>
+      <w:r>
+        <w:rPr>
+          <w:lang w:val="de-DE"/>
+        </w:rPr>
+        <w:t>Das Kassenpersonal im Hallenbad scannt den QR-Code, eine Identifizierung inklusive Status wird ermöglicht.</w:t>
+      </w:r>
+    </w:p>
+    <w:p>
+      <w:pPr>
+        <w:rPr>
+          <w:lang w:val="de-DE"/>
+        </w:rPr>
+      </w:pPr>
+      <w:r>
+        <w:rPr>
+          <w:lang w:val="de-DE"/>
+        </w:rPr>
+        <w:t>Die Firma erhält vom Hallenbad eine Rechnung über die genutzten Eintritte.</w:t>
+      </w:r>
+    </w:p>
+    <w:p>
+      <w:pPr>
         <w:pStyle w:val="berschrift2"/>
         <w:rPr>
           <w:rStyle w:val="eop"/>
           <w:sz w:val="20"/>
         </w:rPr>
       </w:pPr>
-      <w:bookmarkStart w:id="3" w:name="_Toc104233207"/>
+      <w:bookmarkStart w:id="3" w:name="_Toc121056251"/>
       <w:r>
         <w:rPr>
           <w:rStyle w:val="eop"/>
           <w:sz w:val="20"/>
         </w:rPr>
-        <w:t>Ziel</w:t>
+        <w:t>Zusammenfassung</w:t>
       </w:r>
       <w:bookmarkEnd w:id="3"/>
-    </w:p>
-    <w:p>
-      <w:pPr>
-        <w:pStyle w:val="berschrift2"/>
+      <w:r>
         <w:rPr>
           <w:rStyle w:val="eop"/>
           <w:sz w:val="20"/>
         </w:rPr>
-      </w:pPr>
-      <w:bookmarkStart w:id="4" w:name="_Toc104233208"/>
-      <w:r>
-        <w:rPr>
-          <w:rStyle w:val="eop"/>
-          <w:sz w:val="20"/>
-        </w:rPr>
-        <w:t>System-</w:t>
-      </w:r>
-      <w:r>
-        <w:rPr>
-          <w:rStyle w:val="eop"/>
-          <w:sz w:val="20"/>
-        </w:rPr>
-        <w:t>Abgrenzung</w:t>
+        <w:br w:type="page"/>
+      </w:r>
+    </w:p>
+    <w:p>
+      <w:pPr>
+        <w:pStyle w:val="berschrift1"/>
+      </w:pPr>
+      <w:bookmarkStart w:id="4" w:name="_Toc121056252"/>
+      <w:r>
+        <w:lastRenderedPageBreak/>
+        <w:t>Einleitung, Ziel</w:t>
       </w:r>
       <w:bookmarkEnd w:id="4"/>
     </w:p>
     <w:p>
       <w:pPr>
-        <w:rPr>
-          <w:rStyle w:val="eop"/>
-          <w:rFonts w:cs="Arial"/>
-          <w:sz w:val="20"/>
-          <w:szCs w:val="20"/>
-        </w:rPr>
-      </w:pPr>
-      <w:r>
-        <w:rPr>
-          <w:rStyle w:val="eop"/>
-          <w:rFonts w:cs="Arial"/>
-          <w:sz w:val="20"/>
-          <w:szCs w:val="20"/>
-        </w:rPr>
-        <w:br w:type="page"/>
-      </w:r>
-    </w:p>
-    <w:p>
-      <w:pPr>
-        <w:pStyle w:val="berschrift1"/>
-      </w:pPr>
-      <w:bookmarkStart w:id="5" w:name="_Toc104233209"/>
-      <w:r>
-        <w:lastRenderedPageBreak/>
-        <w:t>Use Case Diagramm</w:t>
+        <w:pStyle w:val="berschrift2"/>
+      </w:pPr>
+      <w:bookmarkStart w:id="5" w:name="_Toc121056253"/>
+      <w:r>
+        <w:t>Einleitung</w:t>
       </w:r>
       <w:bookmarkEnd w:id="5"/>
     </w:p>
     <w:p>
       <w:pPr>
-        <w:keepNext/>
-      </w:pPr>
-    </w:p>
-    <w:p>
-      <w:pPr>
-        <w:pStyle w:val="Beschriftung"/>
-      </w:pPr>
-      <w:bookmarkStart w:id="6" w:name="_Toc104233181"/>
-      <w:r>
-        <w:t xml:space="preserve">Abbildung </w:t>
-      </w:r>
-      <w:fldSimple w:instr=" SEQ Abbildung \* ARABIC ">
-        <w:r>
-          <w:rPr>
-            <w:noProof/>
-          </w:rPr>
-          <w:t>1</w:t>
-        </w:r>
-      </w:fldSimple>
-      <w:r>
-        <w:t>: Use Case Diagramm</w:t>
+        <w:pStyle w:val="berschrift2"/>
+      </w:pPr>
+      <w:bookmarkStart w:id="6" w:name="_Toc121056254"/>
+      <w:r>
+        <w:t>Ziel</w:t>
       </w:r>
       <w:bookmarkEnd w:id="6"/>
     </w:p>
     <w:p>
       <w:pPr>
+        <w:spacing w:line="259" w:lineRule="auto"/>
+        <w:jc w:val="left"/>
+        <w:rPr>
+          <w:b/>
+          <w:sz w:val="32"/>
+          <w:szCs w:val="32"/>
+        </w:rPr>
+      </w:pPr>
+      <w:r>
+        <w:br w:type="page"/>
+      </w:r>
+    </w:p>
+    <w:p>
+      <w:pPr>
         <w:pStyle w:val="berschrift1"/>
       </w:pPr>
-      <w:bookmarkStart w:id="7" w:name="_Toc104233210"/>
-      <w:r>
-        <w:t>System Skizze</w:t>
+      <w:bookmarkStart w:id="7" w:name="_Toc121056255"/>
+      <w:r>
+        <w:lastRenderedPageBreak/>
+        <w:t>Ausgangslage</w:t>
       </w:r>
       <w:bookmarkEnd w:id="7"/>
     </w:p>
     <w:p>
       <w:pPr>
-        <w:pStyle w:val="Beschriftung"/>
-      </w:pPr>
-      <w:bookmarkStart w:id="8" w:name="_Toc104233182"/>
-      <w:r>
-        <w:t xml:space="preserve">Abbildung </w:t>
-      </w:r>
-      <w:fldSimple w:instr=" SEQ Abbildung \* ARABIC ">
-        <w:r>
-          <w:rPr>
-            <w:noProof/>
-          </w:rPr>
-          <w:t>2</w:t>
-        </w:r>
-      </w:fldSimple>
-      <w:r>
-        <w:t>: Systemskizze</w:t>
+        <w:pStyle w:val="berschrift2"/>
+      </w:pPr>
+      <w:bookmarkStart w:id="8" w:name="_Toc121056256"/>
+      <w:r>
+        <w:t>Problemstellung</w:t>
       </w:r>
       <w:bookmarkEnd w:id="8"/>
     </w:p>
     <w:p>
       <w:pPr>
+        <w:pStyle w:val="berschrift2"/>
+      </w:pPr>
+      <w:bookmarkStart w:id="9" w:name="_Toc121056257"/>
+      <w:r>
+        <w:t>Lösung</w:t>
+      </w:r>
+      <w:bookmarkEnd w:id="9"/>
+    </w:p>
+    <w:p>
+      <w:pPr>
+        <w:spacing w:line="259" w:lineRule="auto"/>
+        <w:jc w:val="left"/>
+        <w:rPr>
+          <w:b/>
+          <w:sz w:val="32"/>
+          <w:szCs w:val="32"/>
+          <w:lang w:val="de-DE"/>
+        </w:rPr>
+      </w:pPr>
+      <w:r>
+        <w:rPr>
+          <w:lang w:val="de-DE"/>
+        </w:rPr>
+        <w:br w:type="page"/>
+      </w:r>
+    </w:p>
+    <w:p>
+      <w:pPr>
         <w:pStyle w:val="berschrift1"/>
-      </w:pPr>
-      <w:bookmarkStart w:id="9" w:name="_Toc104233211"/>
+        <w:rPr>
+          <w:lang w:val="de-DE"/>
+        </w:rPr>
+      </w:pPr>
+      <w:bookmarkStart w:id="10" w:name="_Toc121056258"/>
+      <w:r>
+        <w:rPr>
+          <w:lang w:val="de-DE"/>
+        </w:rPr>
+        <w:lastRenderedPageBreak/>
+        <w:t>Hauptteil</w:t>
+      </w:r>
+      <w:bookmarkEnd w:id="10"/>
+    </w:p>
+    <w:p>
+      <w:pPr>
+        <w:pStyle w:val="berschrift2"/>
+      </w:pPr>
+      <w:bookmarkStart w:id="11" w:name="_Toc121056259"/>
+      <w:r>
+        <w:t>Planung</w:t>
+      </w:r>
+      <w:bookmarkEnd w:id="11"/>
+    </w:p>
+    <w:p>
+      <w:pPr>
+        <w:pStyle w:val="berschrift3"/>
+      </w:pPr>
+      <w:bookmarkStart w:id="12" w:name="_Toc121056260"/>
       <w:r>
         <w:t>Priorisiertes Backlog</w:t>
       </w:r>
-      <w:bookmarkEnd w:id="9"/>
+      <w:bookmarkEnd w:id="12"/>
       <w:r>
         <w:fldChar w:fldCharType="begin"/>
       </w:r>
@@ -2000,6 +3046,280 @@
     </w:p>
     <w:p>
       <w:pPr>
+        <w:rPr>
+          <w:lang w:val="de-DE"/>
+        </w:rPr>
+      </w:pPr>
+    </w:p>
+    <w:p>
+      <w:pPr>
+        <w:pStyle w:val="berschrift2"/>
+      </w:pPr>
+      <w:bookmarkStart w:id="13" w:name="_Toc121056261"/>
+      <w:r>
+        <w:t>Architektur</w:t>
+      </w:r>
+      <w:bookmarkEnd w:id="13"/>
+    </w:p>
+    <w:p>
+      <w:pPr>
+        <w:pStyle w:val="berschrift3"/>
+      </w:pPr>
+      <w:bookmarkStart w:id="14" w:name="_Toc121056262"/>
+      <w:r>
+        <w:t>System Skizze</w:t>
+      </w:r>
+      <w:bookmarkEnd w:id="14"/>
+    </w:p>
+    <w:p>
+      <w:r>
+        <w:rPr>
+          <w:noProof/>
+          <w:lang w:val="en-US"/>
+        </w:rPr>
+        <w:drawing>
+          <wp:inline distT="0" distB="0" distL="0" distR="0" wp14:anchorId="724B00EB" wp14:editId="2B272434">
+            <wp:extent cx="3429000" cy="2937696"/>
+            <wp:effectExtent l="0" t="0" r="0" b="0"/>
+            <wp:docPr id="1" name="Grafik 1" descr="C:\Users\Urs Heusser\AppData\Local\Microsoft\Windows\INetCache\Content.Word\systemübersicht.jpg"/>
+            <wp:cNvGraphicFramePr>
+              <a:graphicFrameLocks xmlns:a="http://schemas.openxmlformats.org/drawingml/2006/main" noChangeAspect="1"/>
+            </wp:cNvGraphicFramePr>
+            <a:graphic xmlns:a="http://schemas.openxmlformats.org/drawingml/2006/main">
+              <a:graphicData uri="http://schemas.openxmlformats.org/drawingml/2006/picture">
+                <pic:pic xmlns:pic="http://schemas.openxmlformats.org/drawingml/2006/picture">
+                  <pic:nvPicPr>
+                    <pic:cNvPr id="0" name="Picture 5" descr="C:\Users\Urs Heusser\AppData\Local\Microsoft\Windows\INetCache\Content.Word\systemübersicht.jpg"/>
+                    <pic:cNvPicPr>
+                      <a:picLocks noChangeAspect="1" noChangeArrowheads="1"/>
+                    </pic:cNvPicPr>
+                  </pic:nvPicPr>
+                  <pic:blipFill rotWithShape="1">
+                    <a:blip r:embed="rId11">
+                      <a:extLst>
+                        <a:ext uri="{28A0092B-C50C-407E-A947-70E740481C1C}">
+                          <a14:useLocalDpi xmlns:a14="http://schemas.microsoft.com/office/drawing/2010/main" val="0"/>
+                        </a:ext>
+                      </a:extLst>
+                    </a:blip>
+                    <a:srcRect l="10816" t="7500" r="14460" b="7206"/>
+                    <a:stretch/>
+                  </pic:blipFill>
+                  <pic:spPr bwMode="auto">
+                    <a:xfrm>
+                      <a:off x="0" y="0"/>
+                      <a:ext cx="3433651" cy="2941680"/>
+                    </a:xfrm>
+                    <a:prstGeom prst="rect">
+                      <a:avLst/>
+                    </a:prstGeom>
+                    <a:noFill/>
+                    <a:ln>
+                      <a:noFill/>
+                    </a:ln>
+                    <a:extLst>
+                      <a:ext uri="{53640926-AAD7-44D8-BBD7-CCE9431645EC}">
+                        <a14:shadowObscured xmlns:a14="http://schemas.microsoft.com/office/drawing/2010/main"/>
+                      </a:ext>
+                    </a:extLst>
+                  </pic:spPr>
+                </pic:pic>
+              </a:graphicData>
+            </a:graphic>
+          </wp:inline>
+        </w:drawing>
+      </w:r>
+    </w:p>
+    <w:p>
+      <w:pPr>
+        <w:pStyle w:val="Beschriftung"/>
+      </w:pPr>
+      <w:bookmarkStart w:id="15" w:name="_Toc104233182"/>
+      <w:r>
+        <w:t xml:space="preserve">Abbildung </w:t>
+      </w:r>
+      <w:r>
+        <w:fldChar w:fldCharType="begin"/>
+      </w:r>
+      <w:r>
+        <w:instrText xml:space="preserve"> SEQ Abbildung \* ARABIC </w:instrText>
+      </w:r>
+      <w:r>
+        <w:fldChar w:fldCharType="separate"/>
+      </w:r>
+      <w:r>
+        <w:rPr>
+          <w:noProof/>
+        </w:rPr>
+        <w:t>2</w:t>
+      </w:r>
+      <w:r>
+        <w:rPr>
+          <w:noProof/>
+        </w:rPr>
+        <w:fldChar w:fldCharType="end"/>
+      </w:r>
+      <w:r>
+        <w:t>: Systemskizze</w:t>
+      </w:r>
+      <w:bookmarkEnd w:id="15"/>
+    </w:p>
+    <w:p>
+      <w:pPr>
+        <w:rPr>
+          <w:lang w:val="de-DE"/>
+        </w:rPr>
+      </w:pPr>
+    </w:p>
+    <w:p>
+      <w:pPr>
+        <w:pStyle w:val="berschrift2"/>
+      </w:pPr>
+      <w:bookmarkStart w:id="16" w:name="_Toc121056263"/>
+      <w:r>
+        <w:lastRenderedPageBreak/>
+        <w:t>Server</w:t>
+      </w:r>
+      <w:bookmarkEnd w:id="16"/>
+    </w:p>
+    <w:p>
+      <w:pPr>
+        <w:pStyle w:val="berschrift2"/>
+      </w:pPr>
+      <w:bookmarkStart w:id="17" w:name="_Toc121056264"/>
+      <w:r>
+        <w:t>Client</w:t>
+      </w:r>
+      <w:bookmarkEnd w:id="17"/>
+    </w:p>
+    <w:p>
+      <w:pPr>
+        <w:pStyle w:val="berschrift3"/>
+      </w:pPr>
+      <w:bookmarkStart w:id="18" w:name="_Toc121056265"/>
+      <w:r>
+        <w:t>Mockup</w:t>
+      </w:r>
+      <w:bookmarkEnd w:id="18"/>
+    </w:p>
+    <w:p>
+      <w:r>
+        <w:pict w14:anchorId="40D142F2">
+          <v:shapetype id="_x0000_t75" coordsize="21600,21600" o:spt="75" o:preferrelative="t" path="m@4@5l@4@11@9@11@9@5xe" filled="f" stroked="f">
+            <v:stroke joinstyle="miter"/>
+            <v:formulas>
+              <v:f eqn="if lineDrawn pixelLineWidth 0"/>
+              <v:f eqn="sum @0 1 0"/>
+              <v:f eqn="sum 0 0 @1"/>
+              <v:f eqn="prod @2 1 2"/>
+              <v:f eqn="prod @3 21600 pixelWidth"/>
+              <v:f eqn="prod @3 21600 pixelHeight"/>
+              <v:f eqn="sum @0 0 1"/>
+              <v:f eqn="prod @6 1 2"/>
+              <v:f eqn="prod @7 21600 pixelWidth"/>
+              <v:f eqn="sum @8 21600 0"/>
+              <v:f eqn="prod @7 21600 pixelHeight"/>
+              <v:f eqn="sum @10 21600 0"/>
+            </v:formulas>
+            <v:path o:extrusionok="f" gradientshapeok="t" o:connecttype="rect"/>
+            <o:lock v:ext="edit" aspectratio="t"/>
+          </v:shapetype>
+          <v:shape id="_x0000_i1080" type="#_x0000_t75" style="width:313pt;height:150.5pt">
+            <v:imagedata r:id="rId12" o:title="entwurf_client_list" croptop="15324f" cropbottom="10505f" cropleft="3617f"/>
+          </v:shape>
+        </w:pict>
+      </w:r>
+    </w:p>
+    <w:p>
+      <w:r>
+        <w:t xml:space="preserve">Die Administrationsoberfläche besteht im Kern aus einer Liste mit allen erfassten Mitarbeitenden. </w:t>
+      </w:r>
+      <w:r>
+        <w:t xml:space="preserve">Hier kann die PDF Quittung mit dem QR-Code heruntergeladen, </w:t>
+      </w:r>
+      <w:r>
+        <w:t xml:space="preserve">die Anzahl der Badeintritte angesehen und </w:t>
+      </w:r>
+      <w:r>
+        <w:t>der Status des Mitarbeitenden geändert, neue Mitarbeitende erfasst oder bestehende verändert werden. Es ist gar möglich Mitarbeitendeneinträge zu löschen.</w:t>
+      </w:r>
+    </w:p>
+    <w:p>
+      <w:r>
+        <w:pict w14:anchorId="072F82EB">
+          <v:shape id="_x0000_i1033" type="#_x0000_t75" style="width:286pt;height:178.5pt">
+            <v:imagedata r:id="rId13" o:title="entwurf_client_new" croptop="15709f" cropbottom="7807f" cropleft="9187f" cropright="5996f"/>
+          </v:shape>
+        </w:pict>
+      </w:r>
+    </w:p>
+    <w:p>
+      <w:r>
+        <w:t xml:space="preserve">Die Erfassungsmaske für neue Mitarbeitende enthält je ein Eingabefeld für Vor-, Nachname, </w:t>
+      </w:r>
+      <w:r>
+        <w:t xml:space="preserve">und das </w:t>
+      </w:r>
+      <w:r>
+        <w:t>Geburts</w:t>
+      </w:r>
+      <w:r>
+        <w:t>datum, sowie ein Upload-Feld für ein Foto.</w:t>
+      </w:r>
+    </w:p>
+    <w:p>
+      <w:r>
+        <w:lastRenderedPageBreak/>
+        <w:pict w14:anchorId="65BE2195">
+          <v:shape id="_x0000_i1035" type="#_x0000_t75" style="width:286.5pt;height:156pt">
+            <v:imagedata r:id="rId14" o:title="entwurf_client_edit" croptop="11083f" cropbottom="12240f" cropleft="5570f" cropright="1953f"/>
+          </v:shape>
+        </w:pict>
+      </w:r>
+    </w:p>
+    <w:p>
+      <w:r>
+        <w:t>Beim Ändern können sämtliche Daten der Mitarbeitenden angepasst werden. Das Foto kann gelöscht und neu hochgeladen werden.</w:t>
+      </w:r>
+    </w:p>
+    <w:p>
+      <w:r>
+        <w:pict w14:anchorId="65F64F97">
+          <v:shape id="_x0000_i1037" type="#_x0000_t75" style="width:259pt;height:234pt">
+            <v:imagedata r:id="rId15" o:title="entwurf_client" croptop="4915f" cropbottom="4915f" cropleft="10647f" cropright="8463f"/>
+          </v:shape>
+        </w:pict>
+      </w:r>
+    </w:p>
+    <w:p>
+      <w:r>
+        <w:t>Der QR-Client enthält ein Kamerabild, mit welchem der QR-Code gescannt werden kann. Sobald ein QR-Code erkannt wird, werden die gefundenen</w:t>
+      </w:r>
+      <w:r>
+        <w:t xml:space="preserve"> Mitarbeitendendaten ausgegeben und der Eintrittzähler auf dem Server um eins erhöht.</w:t>
+      </w:r>
+      <w:bookmarkStart w:id="19" w:name="_GoBack"/>
+      <w:bookmarkEnd w:id="19"/>
+    </w:p>
+    <w:p>
+      <w:pPr>
+        <w:pStyle w:val="berschrift2"/>
+      </w:pPr>
+      <w:bookmarkStart w:id="20" w:name="_Toc121056266"/>
+      <w:r>
+        <w:t>Continuous Integration</w:t>
+      </w:r>
+      <w:bookmarkEnd w:id="20"/>
+    </w:p>
+    <w:p>
+      <w:pPr>
+        <w:rPr>
+          <w:lang w:val="de-DE"/>
+        </w:rPr>
+      </w:pPr>
+    </w:p>
+    <w:p>
+      <w:pPr>
         <w:spacing w:line="259" w:lineRule="auto"/>
         <w:jc w:val="left"/>
         <w:rPr>
@@ -2008,7 +3328,6 @@
           <w:szCs w:val="32"/>
         </w:rPr>
       </w:pPr>
-      <w:bookmarkStart w:id="10" w:name="_Toc104233212"/>
       <w:r>
         <w:br w:type="page"/>
       </w:r>
@@ -2017,13 +3336,12 @@
       <w:pPr>
         <w:pStyle w:val="berschrift1"/>
       </w:pPr>
-      <w:bookmarkStart w:id="11" w:name="_GoBack"/>
-      <w:bookmarkEnd w:id="11"/>
+      <w:bookmarkStart w:id="21" w:name="_Toc121056267"/>
       <w:r>
         <w:lastRenderedPageBreak/>
         <w:t>Abbildungsverzeichnis</w:t>
       </w:r>
-      <w:bookmarkEnd w:id="10"/>
+      <w:bookmarkEnd w:id="21"/>
     </w:p>
     <w:p>
       <w:pPr>
@@ -2197,12 +3515,12 @@
       <w:pPr>
         <w:pStyle w:val="berschrift1"/>
       </w:pPr>
-      <w:bookmarkStart w:id="12" w:name="_Toc104233213"/>
+      <w:bookmarkStart w:id="22" w:name="_Toc121056268"/>
       <w:r>
         <w:lastRenderedPageBreak/>
         <w:t>Anhänge</w:t>
       </w:r>
-      <w:bookmarkEnd w:id="12"/>
+      <w:bookmarkEnd w:id="22"/>
     </w:p>
     <w:p>
       <w:pPr>
@@ -2225,7 +3543,7 @@
       </w:r>
     </w:p>
     <w:sectPr>
-      <w:footerReference w:type="default" r:id="rId11"/>
+      <w:footerReference w:type="default" r:id="rId16"/>
       <w:type w:val="continuous"/>
       <w:pgSz w:w="11906" w:h="16838"/>
       <w:pgMar w:top="1418" w:right="1134" w:bottom="1134" w:left="1701" w:header="709" w:footer="709" w:gutter="0"/>
@@ -2281,7 +3599,7 @@
       <w:rPr>
         <w:lang w:val="en-GB"/>
       </w:rPr>
-      <w:t>Energy Saver</w:t>
+      <w:t>QR Zutrittsscanner</w:t>
     </w:r>
     <w:r>
       <w:rPr>
@@ -2294,20 +3612,7 @@
         <w:lang w:val="en-GB"/>
       </w:rPr>
       <w:tab/>
-    </w:r>
-    <w:proofErr w:type="spellStart"/>
-    <w:r>
-      <w:rPr>
-        <w:lang w:val="en-GB"/>
-      </w:rPr>
-      <w:t>Seite</w:t>
-    </w:r>
-    <w:proofErr w:type="spellEnd"/>
-    <w:r>
-      <w:rPr>
-        <w:lang w:val="en-GB"/>
-      </w:rPr>
-      <w:t xml:space="preserve"> </w:t>
+      <w:t xml:space="preserve">Seite </w:t>
     </w:r>
     <w:r>
       <w:rPr>
@@ -2332,7 +3637,7 @@
         <w:noProof/>
         <w:lang w:val="en-GB"/>
       </w:rPr>
-      <w:t>6</w:t>
+      <w:t>8</w:t>
     </w:r>
     <w:r>
       <w:rPr>
@@ -2369,7 +3674,7 @@
         <w:noProof/>
         <w:lang w:val="en-GB"/>
       </w:rPr>
-      <w:t>6</w:t>
+      <w:t>10</w:t>
     </w:r>
     <w:r>
       <w:rPr>
@@ -4866,18 +6171,18 @@
 </file>
 
 <file path=customXml/item1.xml><?xml version="1.0" encoding="utf-8"?>
-<p:properties xmlns:p="http://schemas.microsoft.com/office/2006/metadata/properties" xmlns:xsi="http://www.w3.org/2001/XMLSchema-instance" xmlns:pc="http://schemas.microsoft.com/office/infopath/2007/PartnerControls">
-  <documentManagement/>
-</p:properties>
-</file>
-
-<file path=customXml/item2.xml><?xml version="1.0" encoding="utf-8"?>
 <?mso-contentType ?>
 <FormTemplates xmlns="http://schemas.microsoft.com/sharepoint/v3/contenttype/forms">
   <Display>DocumentLibraryForm</Display>
   <Edit>DocumentLibraryForm</Edit>
   <New>DocumentLibraryForm</New>
 </FormTemplates>
+</file>
+
+<file path=customXml/item2.xml><?xml version="1.0" encoding="utf-8"?>
+<p:properties xmlns:p="http://schemas.microsoft.com/office/2006/metadata/properties" xmlns:xsi="http://www.w3.org/2001/XMLSchema-instance" xmlns:pc="http://schemas.microsoft.com/office/infopath/2007/PartnerControls">
+  <documentManagement/>
+</p:properties>
 </file>
 
 <file path=customXml/item3.xml><?xml version="1.0" encoding="utf-8"?>
@@ -5110,18 +6415,18 @@
 </file>
 
 <file path=customXml/itemProps1.xml><?xml version="1.0" encoding="utf-8"?>
-<ds:datastoreItem xmlns:ds="http://schemas.openxmlformats.org/officeDocument/2006/customXml" ds:itemID="{DA208275-E962-4E7B-8C73-EA2CDB9B2936}">
+<ds:datastoreItem xmlns:ds="http://schemas.openxmlformats.org/officeDocument/2006/customXml" ds:itemID="{5B48A521-F6B6-4134-9465-C80FDF3D6543}">
   <ds:schemaRefs>
-    <ds:schemaRef ds:uri="http://schemas.microsoft.com/office/2006/metadata/properties"/>
-    <ds:schemaRef ds:uri="http://schemas.microsoft.com/office/infopath/2007/PartnerControls"/>
+    <ds:schemaRef ds:uri="http://schemas.microsoft.com/sharepoint/v3/contenttype/forms"/>
   </ds:schemaRefs>
 </ds:datastoreItem>
 </file>
 
 <file path=customXml/itemProps2.xml><?xml version="1.0" encoding="utf-8"?>
-<ds:datastoreItem xmlns:ds="http://schemas.openxmlformats.org/officeDocument/2006/customXml" ds:itemID="{5B48A521-F6B6-4134-9465-C80FDF3D6543}">
+<ds:datastoreItem xmlns:ds="http://schemas.openxmlformats.org/officeDocument/2006/customXml" ds:itemID="{DA208275-E962-4E7B-8C73-EA2CDB9B2936}">
   <ds:schemaRefs>
-    <ds:schemaRef ds:uri="http://schemas.microsoft.com/sharepoint/v3/contenttype/forms"/>
+    <ds:schemaRef ds:uri="http://schemas.microsoft.com/office/2006/metadata/properties"/>
+    <ds:schemaRef ds:uri="http://schemas.microsoft.com/office/infopath/2007/PartnerControls"/>
   </ds:schemaRefs>
 </ds:datastoreItem>
 </file>
@@ -5145,7 +6450,7 @@
 </file>
 
 <file path=customXml/itemProps4.xml><?xml version="1.0" encoding="utf-8"?>
-<ds:datastoreItem xmlns:ds="http://schemas.openxmlformats.org/officeDocument/2006/customXml" ds:itemID="{A9567D52-80A4-40FA-8D37-8AE1C6ABC2F9}">
+<ds:datastoreItem xmlns:ds="http://schemas.openxmlformats.org/officeDocument/2006/customXml" ds:itemID="{34EF5D5E-7241-4B80-9B67-F11028E84ACC}">
   <ds:schemaRefs>
     <ds:schemaRef ds:uri="http://schemas.openxmlformats.org/officeDocument/2006/bibliography"/>
   </ds:schemaRefs>

</xml_diff>